<commit_message>
added fixed point,updated intro, commented fx==0
</commit_message>
<xml_diff>
--- a/1-Introduction.docx
+++ b/1-Introduction.docx
@@ -19,8 +19,9 @@
       <w:r>
         <w:t>PROJECT</w:t>
       </w:r>
-    </w:p>
-    <w:p/>
+      <w:bookmarkStart w:id="0" w:name="_GoBack"/>
+      <w:bookmarkEnd w:id="0"/>
+    </w:p>
     <w:p>
       <w:pPr>
         <w:rPr>
@@ -155,28 +156,7 @@
           <w:sz w:val="28"/>
           <w:szCs w:val="28"/>
         </w:rPr>
-        <w:t xml:space="preserve">Solution of </w:t>
-      </w:r>
-      <w:r>
-        <w:rPr>
-          <w:sz w:val="28"/>
-          <w:szCs w:val="28"/>
-        </w:rPr>
-        <w:t>nonlinear</w:t>
-      </w:r>
-      <w:r>
-        <w:rPr>
-          <w:sz w:val="28"/>
-          <w:szCs w:val="28"/>
-        </w:rPr>
-        <w:t xml:space="preserve"> equation</w:t>
-      </w:r>
-      <w:r>
-        <w:rPr>
-          <w:sz w:val="28"/>
-          <w:szCs w:val="28"/>
-        </w:rPr>
-        <w:t>:</w:t>
+        <w:t>Solution of nonlinear equation:</w:t>
       </w:r>
     </w:p>
     <w:p>
@@ -216,7 +196,7 @@
           <w:sz w:val="28"/>
           <w:szCs w:val="28"/>
         </w:rPr>
-        <w:t>False-Position</w:t>
+        <w:t>Fixed Point</w:t>
       </w:r>
     </w:p>
     <w:p>
@@ -236,7 +216,7 @@
           <w:sz w:val="28"/>
           <w:szCs w:val="28"/>
         </w:rPr>
-        <w:t>Newton</w:t>
+        <w:t>False-Position</w:t>
       </w:r>
     </w:p>
     <w:p>
@@ -256,6 +236,26 @@
           <w:sz w:val="28"/>
           <w:szCs w:val="28"/>
         </w:rPr>
+        <w:t>Newton</w:t>
+      </w:r>
+    </w:p>
+    <w:p>
+      <w:pPr>
+        <w:pStyle w:val="ListParagraph"/>
+        <w:numPr>
+          <w:ilvl w:val="1"/>
+          <w:numId w:val="2"/>
+        </w:numPr>
+        <w:rPr>
+          <w:sz w:val="28"/>
+          <w:szCs w:val="28"/>
+        </w:rPr>
+      </w:pPr>
+      <w:r>
+        <w:rPr>
+          <w:sz w:val="28"/>
+          <w:szCs w:val="28"/>
+        </w:rPr>
         <w:t>Secant</w:t>
       </w:r>
     </w:p>
@@ -316,7 +316,21 @@
           <w:sz w:val="28"/>
           <w:szCs w:val="28"/>
         </w:rPr>
-        <w:t>Newtons Divided Difference Table</w:t>
+        <w:t xml:space="preserve">Newtons </w:t>
+      </w:r>
+      <w:r>
+        <w:rPr>
+          <w:sz w:val="28"/>
+          <w:szCs w:val="28"/>
+        </w:rPr>
+        <w:t>Simple</w:t>
+      </w:r>
+      <w:r>
+        <w:rPr>
+          <w:sz w:val="28"/>
+          <w:szCs w:val="28"/>
+        </w:rPr>
+        <w:t xml:space="preserve"> Difference Table</w:t>
       </w:r>
     </w:p>
     <w:p>
@@ -383,6 +397,40 @@
       <w:pPr>
         <w:pStyle w:val="ListParagraph"/>
         <w:numPr>
+          <w:ilvl w:val="1"/>
+          <w:numId w:val="2"/>
+        </w:numPr>
+        <w:rPr>
+          <w:sz w:val="28"/>
+          <w:szCs w:val="28"/>
+        </w:rPr>
+      </w:pPr>
+      <w:r>
+        <w:rPr>
+          <w:sz w:val="28"/>
+          <w:szCs w:val="28"/>
+        </w:rPr>
+        <w:t xml:space="preserve">Newtons </w:t>
+      </w:r>
+      <w:r>
+        <w:rPr>
+          <w:sz w:val="28"/>
+          <w:szCs w:val="28"/>
+        </w:rPr>
+        <w:t>Divided</w:t>
+      </w:r>
+      <w:r>
+        <w:rPr>
+          <w:sz w:val="28"/>
+          <w:szCs w:val="28"/>
+        </w:rPr>
+        <w:t xml:space="preserve"> Difference Table</w:t>
+      </w:r>
+    </w:p>
+    <w:p>
+      <w:pPr>
+        <w:pStyle w:val="ListParagraph"/>
+        <w:numPr>
           <w:ilvl w:val="0"/>
           <w:numId w:val="2"/>
         </w:numPr>
@@ -607,8 +655,6 @@
         </w:rPr>
         <w:t>s:</w:t>
       </w:r>
-      <w:bookmarkStart w:id="0" w:name="_GoBack"/>
-      <w:bookmarkEnd w:id="0"/>
     </w:p>
     <w:p>
       <w:pPr>
@@ -644,12 +690,6 @@
           <w:szCs w:val="28"/>
         </w:rPr>
         <w:tab/>
-      </w:r>
-      <w:r>
-        <w:rPr>
-          <w:sz w:val="28"/>
-          <w:szCs w:val="28"/>
-        </w:rPr>
         <w:t>BCS-2H</w:t>
       </w:r>
     </w:p>
@@ -696,12 +736,6 @@
           <w:szCs w:val="28"/>
         </w:rPr>
         <w:tab/>
-      </w:r>
-      <w:r>
-        <w:rPr>
-          <w:sz w:val="28"/>
-          <w:szCs w:val="28"/>
-        </w:rPr>
         <w:t>BCS-2H</w:t>
       </w:r>
     </w:p>
@@ -739,12 +773,6 @@
           <w:szCs w:val="28"/>
         </w:rPr>
         <w:tab/>
-      </w:r>
-      <w:r>
-        <w:rPr>
-          <w:sz w:val="28"/>
-          <w:szCs w:val="28"/>
-        </w:rPr>
         <w:t>BCS-2H</w:t>
       </w:r>
     </w:p>
@@ -791,28 +819,7 @@
           <w:sz w:val="28"/>
           <w:szCs w:val="28"/>
         </w:rPr>
-        <w:t>Jamil</w:t>
-      </w:r>
-      <w:r>
-        <w:rPr>
-          <w:sz w:val="28"/>
-          <w:szCs w:val="28"/>
-        </w:rPr>
-        <w:t xml:space="preserve"> U</w:t>
-      </w:r>
-      <w:r>
-        <w:rPr>
-          <w:sz w:val="28"/>
-          <w:szCs w:val="28"/>
-        </w:rPr>
-        <w:t>smani</w:t>
-      </w:r>
-      <w:r>
-        <w:rPr>
-          <w:sz w:val="28"/>
-          <w:szCs w:val="28"/>
-        </w:rPr>
-        <w:t xml:space="preserve"> (as our course teacher)</w:t>
+        <w:t>Jamil Usmani (as our course teacher)</w:t>
       </w:r>
     </w:p>
     <w:p>
@@ -867,14 +874,7 @@
           <w:sz w:val="28"/>
           <w:szCs w:val="28"/>
         </w:rPr>
-        <w:t xml:space="preserve">J. Douglas Faires </w:t>
-      </w:r>
-      <w:r>
-        <w:rPr>
-          <w:sz w:val="28"/>
-          <w:szCs w:val="28"/>
-        </w:rPr>
-        <w:t>(for authoring Numerical Analysis 9</w:t>
+        <w:t>J. Douglas Faires (for authoring Numerical Analysis 9</w:t>
       </w:r>
       <w:r>
         <w:rPr>
@@ -909,14 +909,7 @@
           <w:sz w:val="28"/>
           <w:szCs w:val="28"/>
         </w:rPr>
-        <w:t>Cleve Moler</w:t>
-      </w:r>
-      <w:r>
-        <w:rPr>
-          <w:sz w:val="28"/>
-          <w:szCs w:val="28"/>
-        </w:rPr>
-        <w:t xml:space="preserve"> (for creating MATLAB)</w:t>
+        <w:t>Cleve Moler (for creating MATLAB)</w:t>
       </w:r>
     </w:p>
     <w:p>
@@ -1040,49 +1033,14 @@
           <w:sz w:val="28"/>
           <w:szCs w:val="28"/>
         </w:rPr>
-        <w:t>9th</w:t>
-      </w:r>
-      <w:r>
-        <w:rPr>
-          <w:sz w:val="28"/>
-          <w:szCs w:val="28"/>
-        </w:rPr>
-        <w:t xml:space="preserve"> </w:t>
-      </w:r>
-      <w:r>
-        <w:rPr>
-          <w:sz w:val="28"/>
-          <w:szCs w:val="28"/>
-        </w:rPr>
-        <w:t>edition</w:t>
-      </w:r>
-      <w:r>
-        <w:rPr>
-          <w:sz w:val="28"/>
-          <w:szCs w:val="28"/>
-        </w:rPr>
-        <w:t xml:space="preserve">) by </w:t>
-      </w:r>
-      <w:r>
-        <w:rPr>
-          <w:sz w:val="28"/>
-          <w:szCs w:val="28"/>
-        </w:rPr>
-        <w:t>Richard L. Burden</w:t>
-      </w:r>
-      <w:r>
-        <w:rPr>
-          <w:sz w:val="28"/>
-          <w:szCs w:val="28"/>
-        </w:rPr>
-        <w:t xml:space="preserve"> &amp; </w:t>
-      </w:r>
-      <w:r>
-        <w:rPr>
-          <w:sz w:val="28"/>
-          <w:szCs w:val="28"/>
-        </w:rPr>
-        <w:t>J. Douglas Faires</w:t>
+        <w:t>9th edition</w:t>
+      </w:r>
+      <w:r>
+        <w:rPr>
+          <w:sz w:val="28"/>
+          <w:szCs w:val="28"/>
+        </w:rPr>
+        <w:t>) by Richard L. Burden &amp; J. Douglas Faires</w:t>
       </w:r>
     </w:p>
     <w:sectPr>
@@ -1982,6 +1940,7 @@
   <w:style w:type="character" w:default="1" w:styleId="DefaultParagraphFont">
     <w:name w:val="Default Paragraph Font"/>
     <w:uiPriority w:val="1"/>
+    <w:semiHidden/>
     <w:unhideWhenUsed/>
   </w:style>
   <w:style w:type="table" w:default="1" w:styleId="TableNormal">

</xml_diff>